<commit_message>
teo Controllers + Sequences Updated
</commit_message>
<xml_diff>
--- a/Phase-4/TempFiles/TextDrafts/Post_VirtualTour_Event-v0.3.docx
+++ b/Phase-4/TempFiles/TextDrafts/Post_VirtualTour_Event-v0.3.docx
@@ -3900,7 +3900,7 @@
           <w:color w:val="000000" w:themeColor="text1"/>
           <w:lang w:val="el-GR"/>
         </w:rPr>
-        <w:t xml:space="preserve"> Το σύστημα εντοπίζει ότι τα πολυμέσα είναι μεγαλύτερα του επιτρεπόμενου μεγέθους και απορρ</w:t>
+        <w:t xml:space="preserve"> Το σύστημα εντοπίζει ότι τα πολυμέσα είναι μεγαλύτερα του επιτρεπόμενου μεγέθους</w:t>
       </w:r>
       <w:r>
         <w:rPr>
@@ -3908,23 +3908,7 @@
           <w:color w:val="000000" w:themeColor="text1"/>
           <w:lang w:val="el-GR"/>
         </w:rPr>
-        <w:t xml:space="preserve">ίπτει την αν</w:t>
-      </w:r>
-      <w:r>
-        <w:rPr>
-          <w:rFonts w:ascii="Roboto" w:hAnsi="Roboto" w:cs="Roboto"/>
-          <w:color w:val="000000" w:themeColor="text1"/>
-          <w:lang w:val="el-GR"/>
-        </w:rPr>
-        <w:t xml:space="preserve">άρτηση του πολυμ</w:t>
-      </w:r>
-      <w:r>
-        <w:rPr>
-          <w:rFonts w:ascii="Roboto" w:hAnsi="Roboto" w:cs="Roboto"/>
-          <w:color w:val="000000" w:themeColor="text1"/>
-          <w:lang w:val="el-GR"/>
-        </w:rPr>
-        <w:t xml:space="preserve">έσου.</w:t>
+        <w:t xml:space="preserve">.</w:t>
       </w:r>
       <w:r>
         <w:rPr>

</xml_diff>